<commit_message>
Update the PowerPoint/Word Doc.
</commit_message>
<xml_diff>
--- a/doc/CS 636_436 Project Proposal.docx
+++ b/doc/CS 636_436 Project Proposal.docx
@@ -6,15 +6,17 @@
       <w:pPr>
         <w:jc w:val="center"/>
         <w:rPr>
-          <w:b/>
-          <w:i/>
-          <w:sz w:val="24"/>
-          <w:szCs w:val="24"/>
-          <w:u w:val="single"/>
-        </w:rPr>
-      </w:pPr>
-      <w:r>
-        <w:rPr>
+          <w:rFonts w:ascii="Times New Roman" w:hAnsi="Times New Roman" w:cs="Times New Roman"/>
+          <w:b/>
+          <w:i/>
+          <w:sz w:val="24"/>
+          <w:szCs w:val="24"/>
+          <w:u w:val="single"/>
+        </w:rPr>
+      </w:pPr>
+      <w:r>
+        <w:rPr>
+          <w:rFonts w:ascii="Times New Roman" w:hAnsi="Times New Roman" w:cs="Times New Roman"/>
           <w:b/>
           <w:i/>
           <w:sz w:val="24"/>
@@ -28,12 +30,14 @@
       <w:pPr>
         <w:jc w:val="center"/>
         <w:rPr>
-          <w:sz w:val="24"/>
-          <w:szCs w:val="24"/>
-        </w:rPr>
-      </w:pPr>
-      <w:r>
-        <w:rPr>
+          <w:rFonts w:ascii="Times New Roman" w:hAnsi="Times New Roman" w:cs="Times New Roman"/>
+          <w:sz w:val="24"/>
+          <w:szCs w:val="24"/>
+        </w:rPr>
+      </w:pPr>
+      <w:r>
+        <w:rPr>
+          <w:rFonts w:ascii="Times New Roman" w:hAnsi="Times New Roman" w:cs="Times New Roman"/>
           <w:b/>
           <w:i/>
           <w:sz w:val="24"/>
@@ -44,6 +48,7 @@
       </w:r>
       <w:r>
         <w:rPr>
+          <w:rFonts w:ascii="Times New Roman" w:eastAsia="MS Mincho" w:hAnsi="Times New Roman" w:cs="Times New Roman"/>
           <w:sz w:val="24"/>
           <w:szCs w:val="24"/>
         </w:rPr>
@@ -55,17 +60,19 @@
       <w:pPr>
         <w:jc w:val="center"/>
         <w:rPr>
-          <w:i/>
-          <w:sz w:val="20"/>
-          <w:szCs w:val="20"/>
-          <w:u w:val="single"/>
-        </w:rPr>
-      </w:pPr>
-      <w:r>
-        <w:rPr>
-          <w:i/>
-          <w:sz w:val="20"/>
-          <w:szCs w:val="20"/>
+          <w:rFonts w:ascii="Times New Roman" w:hAnsi="Times New Roman" w:cs="Times New Roman"/>
+          <w:i/>
+          <w:sz w:val="24"/>
+          <w:szCs w:val="24"/>
+          <w:u w:val="single"/>
+        </w:rPr>
+      </w:pPr>
+      <w:r>
+        <w:rPr>
+          <w:rFonts w:ascii="Times New Roman" w:hAnsi="Times New Roman" w:cs="Times New Roman"/>
+          <w:i/>
+          <w:sz w:val="24"/>
+          <w:szCs w:val="24"/>
           <w:u w:val="single"/>
         </w:rPr>
         <w:t>Submitted By:</w:t>
@@ -75,13 +82,15 @@
       <w:pPr>
         <w:jc w:val="center"/>
         <w:rPr>
-          <w:i/>
-          <w:sz w:val="24"/>
-          <w:szCs w:val="24"/>
-        </w:rPr>
-      </w:pPr>
-      <w:r>
-        <w:rPr>
+          <w:rFonts w:ascii="Times New Roman" w:hAnsi="Times New Roman" w:cs="Times New Roman"/>
+          <w:i/>
+          <w:sz w:val="24"/>
+          <w:szCs w:val="24"/>
+        </w:rPr>
+      </w:pPr>
+      <w:r>
+        <w:rPr>
+          <w:rFonts w:ascii="Times New Roman" w:hAnsi="Times New Roman" w:cs="Times New Roman"/>
           <w:i/>
           <w:sz w:val="24"/>
           <w:szCs w:val="24"/>
@@ -91,6 +100,7 @@
       <w:proofErr w:type="spellStart"/>
       <w:r>
         <w:rPr>
+          <w:rFonts w:ascii="Times New Roman" w:hAnsi="Times New Roman" w:cs="Times New Roman"/>
           <w:i/>
           <w:sz w:val="24"/>
           <w:szCs w:val="24"/>
@@ -100,6 +110,7 @@
       <w:proofErr w:type="spellEnd"/>
       <w:r>
         <w:rPr>
+          <w:rFonts w:ascii="Times New Roman" w:hAnsi="Times New Roman" w:cs="Times New Roman"/>
           <w:i/>
           <w:sz w:val="24"/>
           <w:szCs w:val="24"/>
@@ -111,13 +122,15 @@
       <w:pPr>
         <w:jc w:val="center"/>
         <w:rPr>
-          <w:i/>
-          <w:sz w:val="24"/>
-          <w:szCs w:val="24"/>
-        </w:rPr>
-      </w:pPr>
-      <w:r>
-        <w:rPr>
+          <w:rFonts w:ascii="Times New Roman" w:hAnsi="Times New Roman" w:cs="Times New Roman"/>
+          <w:i/>
+          <w:sz w:val="24"/>
+          <w:szCs w:val="24"/>
+        </w:rPr>
+      </w:pPr>
+      <w:r>
+        <w:rPr>
+          <w:rFonts w:ascii="Times New Roman" w:hAnsi="Times New Roman" w:cs="Times New Roman"/>
           <w:i/>
           <w:sz w:val="24"/>
           <w:szCs w:val="24"/>
@@ -129,184 +142,355 @@
       <w:pPr>
         <w:jc w:val="center"/>
         <w:rPr>
-          <w:b/>
-          <w:sz w:val="24"/>
-          <w:szCs w:val="24"/>
-          <w:u w:val="single"/>
-        </w:rPr>
-      </w:pPr>
-    </w:p>
-    <w:p>
-      <w:pPr>
-        <w:rPr>
-          <w:b/>
-          <w:i/>
-          <w:sz w:val="20"/>
-          <w:szCs w:val="20"/>
-          <w:u w:val="single"/>
-        </w:rPr>
-      </w:pPr>
-      <w:r>
-        <w:rPr>
-          <w:b/>
-          <w:i/>
-          <w:sz w:val="20"/>
-          <w:szCs w:val="20"/>
+          <w:rFonts w:ascii="Times New Roman" w:hAnsi="Times New Roman" w:cs="Times New Roman"/>
+          <w:b/>
+          <w:sz w:val="24"/>
+          <w:szCs w:val="24"/>
+          <w:u w:val="single"/>
+        </w:rPr>
+      </w:pPr>
+    </w:p>
+    <w:p>
+      <w:pPr>
+        <w:rPr>
+          <w:rFonts w:ascii="Times New Roman" w:hAnsi="Times New Roman" w:cs="Times New Roman"/>
+          <w:b/>
+          <w:i/>
+          <w:sz w:val="24"/>
+          <w:szCs w:val="24"/>
+          <w:u w:val="single"/>
+        </w:rPr>
+      </w:pPr>
+      <w:r>
+        <w:rPr>
+          <w:rFonts w:ascii="Times New Roman" w:hAnsi="Times New Roman" w:cs="Times New Roman"/>
+          <w:b/>
+          <w:i/>
+          <w:sz w:val="24"/>
+          <w:szCs w:val="24"/>
           <w:u w:val="single"/>
         </w:rPr>
         <w:t xml:space="preserve">1.1 Project Background </w:t>
       </w:r>
-      <w:proofErr w:type="gramStart"/>
-      <w:r>
-        <w:rPr>
-          <w:b/>
-          <w:i/>
-          <w:sz w:val="20"/>
-          <w:szCs w:val="20"/>
-          <w:u w:val="single"/>
-        </w:rPr>
-        <w:t>And</w:t>
-      </w:r>
-      <w:proofErr w:type="gramEnd"/>
-      <w:r>
-        <w:rPr>
-          <w:b/>
-          <w:i/>
-          <w:sz w:val="20"/>
-          <w:szCs w:val="20"/>
-          <w:u w:val="single"/>
-        </w:rPr>
-        <w:t xml:space="preserve"> Related Work:</w:t>
+      <w:r>
+        <w:rPr>
+          <w:rFonts w:ascii="Times New Roman" w:hAnsi="Times New Roman" w:cs="Times New Roman"/>
+          <w:b/>
+          <w:i/>
+          <w:sz w:val="24"/>
+          <w:szCs w:val="24"/>
+          <w:u w:val="single"/>
+        </w:rPr>
+        <w:t>a</w:t>
+      </w:r>
+      <w:r>
+        <w:rPr>
+          <w:rFonts w:ascii="Times New Roman" w:hAnsi="Times New Roman" w:cs="Times New Roman"/>
+          <w:b/>
+          <w:i/>
+          <w:sz w:val="24"/>
+          <w:szCs w:val="24"/>
+          <w:u w:val="single"/>
+        </w:rPr>
+        <w:t>nd Related Work:</w:t>
       </w:r>
     </w:p>
     <w:p>
       <w:pPr>
         <w:ind w:firstLine="720"/>
-      </w:pPr>
-      <w:r>
+        <w:rPr>
+          <w:rFonts w:ascii="Times New Roman" w:hAnsi="Times New Roman" w:cs="Times New Roman"/>
+          <w:sz w:val="24"/>
+          <w:szCs w:val="24"/>
+        </w:rPr>
+      </w:pPr>
+      <w:r>
+        <w:rPr>
+          <w:rFonts w:ascii="Times New Roman" w:hAnsi="Times New Roman" w:cs="Times New Roman"/>
+          <w:sz w:val="24"/>
+          <w:szCs w:val="24"/>
+        </w:rPr>
         <w:t>YouTube</w:t>
       </w:r>
       <w:r>
-        <w:t>, a Google company has millions of people visiting the website per day. They upload, watch or download millions of videos per minute. Since data is getting created at a very fast pace, there is a large-</w:t>
-      </w:r>
-      <w:r>
-        <w:t xml:space="preserve">scale amount of data that is unstructured and </w:t>
-      </w:r>
-      <w:r>
-        <w:t>interesting at the same time. This data needs to be stored and processed to derive useful insights such as new correlations to spot the trends. This would help the organization make useful decisions.</w:t>
-      </w:r>
-    </w:p>
-    <w:p>
-      <w:r>
+        <w:rPr>
+          <w:rFonts w:ascii="Times New Roman" w:hAnsi="Times New Roman" w:cs="Times New Roman"/>
+          <w:sz w:val="24"/>
+          <w:szCs w:val="24"/>
+        </w:rPr>
+        <w:t>, a Google company</w:t>
+      </w:r>
+      <w:r>
+        <w:rPr>
+          <w:rFonts w:ascii="Times New Roman" w:hAnsi="Times New Roman" w:cs="Times New Roman"/>
+          <w:sz w:val="24"/>
+          <w:szCs w:val="24"/>
+        </w:rPr>
+        <w:t>,</w:t>
+      </w:r>
+      <w:r>
+        <w:rPr>
+          <w:rFonts w:ascii="Times New Roman" w:hAnsi="Times New Roman" w:cs="Times New Roman"/>
+          <w:sz w:val="24"/>
+          <w:szCs w:val="24"/>
+        </w:rPr>
+        <w:t xml:space="preserve"> has millions of </w:t>
+      </w:r>
+      <w:r>
+        <w:rPr>
+          <w:rFonts w:ascii="Times New Roman" w:hAnsi="Times New Roman" w:cs="Times New Roman"/>
+          <w:sz w:val="24"/>
+          <w:szCs w:val="24"/>
+        </w:rPr>
+        <w:t xml:space="preserve">unique visitors every </w:t>
+      </w:r>
+      <w:r>
+        <w:rPr>
+          <w:rFonts w:ascii="Times New Roman" w:hAnsi="Times New Roman" w:cs="Times New Roman"/>
+          <w:sz w:val="24"/>
+          <w:szCs w:val="24"/>
+        </w:rPr>
+        <w:t>day. The</w:t>
+      </w:r>
+      <w:r>
+        <w:rPr>
+          <w:rFonts w:ascii="Times New Roman" w:hAnsi="Times New Roman" w:cs="Times New Roman"/>
+          <w:sz w:val="24"/>
+          <w:szCs w:val="24"/>
+        </w:rPr>
+        <w:t>se visitors</w:t>
+      </w:r>
+      <w:r>
+        <w:rPr>
+          <w:rFonts w:ascii="Times New Roman" w:hAnsi="Times New Roman" w:cs="Times New Roman"/>
+          <w:sz w:val="24"/>
+          <w:szCs w:val="24"/>
+        </w:rPr>
+        <w:t xml:space="preserve"> upload</w:t>
+      </w:r>
+      <w:r>
+        <w:rPr>
+          <w:rFonts w:ascii="Times New Roman" w:hAnsi="Times New Roman" w:cs="Times New Roman"/>
+          <w:sz w:val="24"/>
+          <w:szCs w:val="24"/>
+        </w:rPr>
+        <w:t xml:space="preserve"> or view </w:t>
+      </w:r>
+      <w:r>
+        <w:rPr>
+          <w:rFonts w:ascii="Times New Roman" w:hAnsi="Times New Roman" w:cs="Times New Roman"/>
+          <w:sz w:val="24"/>
+          <w:szCs w:val="24"/>
+        </w:rPr>
+        <w:t xml:space="preserve">millions of videos per minute. </w:t>
+      </w:r>
+      <w:r>
+        <w:rPr>
+          <w:rFonts w:ascii="Times New Roman" w:hAnsi="Times New Roman" w:cs="Times New Roman"/>
+          <w:sz w:val="24"/>
+          <w:szCs w:val="24"/>
+        </w:rPr>
+        <w:t>With that amount of activity comes an equally large amount of data about viewing patterns. Processing this data is of huge importance to YouTube.  Done right, analysis of this data could improve visitor engagement, thus leading to an increase in ad revenue for creators and YouTube alike.</w:t>
+      </w:r>
+    </w:p>
+    <w:p>
+      <w:pPr>
+        <w:rPr>
+          <w:rFonts w:ascii="Times New Roman" w:hAnsi="Times New Roman" w:cs="Times New Roman"/>
+          <w:sz w:val="24"/>
+          <w:szCs w:val="24"/>
+        </w:rPr>
+      </w:pPr>
+      <w:r>
+        <w:rPr>
+          <w:rFonts w:ascii="Times New Roman" w:hAnsi="Times New Roman" w:cs="Times New Roman"/>
+          <w:sz w:val="24"/>
+          <w:szCs w:val="24"/>
+        </w:rPr>
         <w:t xml:space="preserve">   </w:t>
       </w:r>
       <w:r>
+        <w:rPr>
+          <w:rFonts w:ascii="Times New Roman" w:hAnsi="Times New Roman" w:cs="Times New Roman"/>
+          <w:sz w:val="24"/>
+          <w:szCs w:val="24"/>
+        </w:rPr>
         <w:tab/>
-        <w:t xml:space="preserve"> Just like </w:t>
-      </w:r>
-      <w:r>
-        <w:t>google ranks the web pages, YouT</w:t>
-      </w:r>
-      <w:r>
-        <w:t>ube video</w:t>
-      </w:r>
-      <w:r>
-        <w:t>s are also ranked based on various factors. Video rankings are influ</w:t>
-      </w:r>
-      <w:r>
-        <w:t>enced by linking other video id</w:t>
-      </w:r>
-      <w:r>
-        <w:t>s to it, or by using blo</w:t>
-      </w:r>
-      <w:r>
-        <w:t>gs to build the traffic to the YouT</w:t>
-      </w:r>
-      <w:r>
-        <w:t>ube link or by linking the videos from social network sites as much as possible.</w:t>
-      </w:r>
-    </w:p>
-    <w:p>
-      <w:r>
+      </w:r>
+      <w:r>
+        <w:rPr>
+          <w:rFonts w:ascii="Times New Roman" w:hAnsi="Times New Roman" w:cs="Times New Roman"/>
+          <w:sz w:val="24"/>
+          <w:szCs w:val="24"/>
+        </w:rPr>
+        <w:t>Just as Google’s search algorithms rank web</w:t>
+      </w:r>
+      <w:bookmarkStart w:id="0" w:name="_GoBack"/>
+      <w:bookmarkEnd w:id="0"/>
+      <w:r>
+        <w:rPr>
+          <w:rFonts w:ascii="Times New Roman" w:hAnsi="Times New Roman" w:cs="Times New Roman"/>
+          <w:sz w:val="24"/>
+          <w:szCs w:val="24"/>
+        </w:rPr>
+        <w:t>sites to improve search results</w:t>
+      </w:r>
+      <w:r>
+        <w:rPr>
+          <w:rFonts w:ascii="Times New Roman" w:hAnsi="Times New Roman" w:cs="Times New Roman"/>
+          <w:sz w:val="24"/>
+          <w:szCs w:val="24"/>
+        </w:rPr>
+        <w:t>, YouT</w:t>
+      </w:r>
+      <w:r>
+        <w:rPr>
+          <w:rFonts w:ascii="Times New Roman" w:hAnsi="Times New Roman" w:cs="Times New Roman"/>
+          <w:sz w:val="24"/>
+          <w:szCs w:val="24"/>
+        </w:rPr>
+        <w:t xml:space="preserve">ube videos </w:t>
+      </w:r>
+      <w:r>
+        <w:rPr>
+          <w:rFonts w:ascii="Times New Roman" w:hAnsi="Times New Roman" w:cs="Times New Roman"/>
+          <w:sz w:val="24"/>
+          <w:szCs w:val="24"/>
+        </w:rPr>
+        <w:t>can be ranked to improve engagement</w:t>
+      </w:r>
+      <w:r>
+        <w:rPr>
+          <w:rFonts w:ascii="Times New Roman" w:hAnsi="Times New Roman" w:cs="Times New Roman"/>
+          <w:sz w:val="24"/>
+          <w:szCs w:val="24"/>
+        </w:rPr>
+        <w:t xml:space="preserve">. In this project we </w:t>
+      </w:r>
+      <w:r>
+        <w:rPr>
+          <w:rFonts w:ascii="Times New Roman" w:hAnsi="Times New Roman" w:cs="Times New Roman"/>
+          <w:sz w:val="24"/>
+          <w:szCs w:val="24"/>
+        </w:rPr>
+        <w:t>will be analyzing</w:t>
+      </w:r>
+      <w:r>
+        <w:rPr>
+          <w:rFonts w:ascii="Times New Roman" w:hAnsi="Times New Roman" w:cs="Times New Roman"/>
+          <w:sz w:val="24"/>
+          <w:szCs w:val="24"/>
+        </w:rPr>
+        <w:t xml:space="preserve"> </w:t>
+      </w:r>
+      <w:r>
+        <w:rPr>
+          <w:rFonts w:ascii="Times New Roman" w:hAnsi="Times New Roman" w:cs="Times New Roman"/>
+          <w:sz w:val="24"/>
+          <w:szCs w:val="24"/>
+        </w:rPr>
+        <w:t>a sample</w:t>
+      </w:r>
+      <w:r>
+        <w:rPr>
+          <w:rFonts w:ascii="Times New Roman" w:hAnsi="Times New Roman" w:cs="Times New Roman"/>
+          <w:sz w:val="24"/>
+          <w:szCs w:val="24"/>
+        </w:rPr>
+        <w:t xml:space="preserve"> YouTube dataset </w:t>
+      </w:r>
+      <w:r>
+        <w:rPr>
+          <w:rFonts w:ascii="Times New Roman" w:hAnsi="Times New Roman" w:cs="Times New Roman"/>
+          <w:sz w:val="24"/>
+          <w:szCs w:val="24"/>
+        </w:rPr>
+        <w:t>provided by researchers at Simon Fraser University and was obtained through scraping in the early days of YouTube, 2007 and 2008.  This dataset includes quantitative data about each video as well as a list of related videos. Through analysis it should be possible to improve recommendations both at the home screen (highly ranked videos overall) and at the video player screen (highest ranked related video).  Further work can be done to analyze other aspects of video meta-data such as popular categories.</w:t>
+      </w:r>
+    </w:p>
+    <w:p>
+      <w:pPr>
+        <w:rPr>
+          <w:rFonts w:ascii="Times New Roman" w:hAnsi="Times New Roman" w:cs="Times New Roman"/>
+          <w:sz w:val="24"/>
+          <w:szCs w:val="24"/>
+        </w:rPr>
+      </w:pPr>
+      <w:r>
+        <w:rPr>
+          <w:rFonts w:ascii="Times New Roman" w:hAnsi="Times New Roman" w:cs="Times New Roman"/>
+          <w:sz w:val="24"/>
+          <w:szCs w:val="24"/>
+        </w:rPr>
         <w:t xml:space="preserve">    </w:t>
       </w:r>
       <w:r>
+        <w:rPr>
+          <w:rFonts w:ascii="Times New Roman" w:hAnsi="Times New Roman" w:cs="Times New Roman"/>
+          <w:sz w:val="24"/>
+          <w:szCs w:val="24"/>
+        </w:rPr>
         <w:tab/>
-        <w:t>In this pro</w:t>
-      </w:r>
-      <w:r>
-        <w:t>ject we are analyzing the YouTube dataset which consists of data point such as Views, likes, ratings and related video Id’s and more.</w:t>
-      </w:r>
-      <w:r>
-        <w:t xml:space="preserve"> </w:t>
-      </w:r>
-      <w:r>
-        <w:t>This set has been created by crawling the website for quite a few months.</w:t>
-      </w:r>
-      <w:r>
-        <w:t xml:space="preserve"> </w:t>
-      </w:r>
-      <w:r>
-        <w:t>By analyzing these data</w:t>
-      </w:r>
-      <w:r>
-        <w:t xml:space="preserve"> </w:t>
-      </w:r>
-      <w:r>
-        <w:t>point we can come up with i</w:t>
-      </w:r>
-      <w:r>
-        <w:t>mplicit knowledge about the categories that tops the YouTube search results which in turn indicates the community interests.</w:t>
-      </w:r>
-    </w:p>
-    <w:p>
-      <w:r>
-        <w:t xml:space="preserve">    </w:t>
-      </w:r>
-      <w:r>
-        <w:tab/>
-        <w:t xml:space="preserve">Big-data can be analyzed using many tools available such as MapReduce and Sparks. There are related other works as well which </w:t>
-      </w:r>
-      <w:r>
-        <w:t>uses these tools to analyze data in various fields. For instance, there has been datasets for IMDB to draw insights over movies data, there are projects on Weather Data analysis and many more.</w:t>
-      </w:r>
-    </w:p>
-    <w:p>
-      <w:pPr>
-        <w:rPr>
-          <w:b/>
-          <w:i/>
-          <w:u w:val="single"/>
-        </w:rPr>
-      </w:pPr>
-    </w:p>
-    <w:p>
-      <w:pPr>
-        <w:rPr>
-          <w:b/>
-          <w:i/>
-          <w:sz w:val="20"/>
-          <w:szCs w:val="20"/>
-          <w:u w:val="single"/>
-        </w:rPr>
-      </w:pPr>
-      <w:r>
-        <w:rPr>
-          <w:b/>
-          <w:i/>
-          <w:sz w:val="20"/>
-          <w:szCs w:val="20"/>
+      </w:r>
+      <w:r>
+        <w:rPr>
+          <w:rFonts w:ascii="Times New Roman" w:hAnsi="Times New Roman" w:cs="Times New Roman"/>
+          <w:sz w:val="24"/>
+          <w:szCs w:val="24"/>
+        </w:rPr>
+        <w:t>Similar research is being performed on datasets as diverse as the Internet Movie Database, airline route data, or weather analysis. In all of these cases, improvements to distributed processing from MapReduce, Hadoop, Spark, etc. has advanced the field of data science tremendously.</w:t>
+      </w:r>
+    </w:p>
+    <w:p>
+      <w:pPr>
+        <w:rPr>
+          <w:rFonts w:ascii="Times New Roman" w:hAnsi="Times New Roman" w:cs="Times New Roman"/>
+          <w:b/>
+          <w:i/>
+          <w:sz w:val="24"/>
+          <w:szCs w:val="24"/>
+          <w:u w:val="single"/>
+        </w:rPr>
+      </w:pPr>
+    </w:p>
+    <w:p>
+      <w:pPr>
+        <w:rPr>
+          <w:rFonts w:ascii="Times New Roman" w:hAnsi="Times New Roman" w:cs="Times New Roman"/>
+          <w:b/>
+          <w:i/>
+          <w:sz w:val="24"/>
+          <w:szCs w:val="24"/>
+          <w:u w:val="single"/>
+        </w:rPr>
+      </w:pPr>
+      <w:r>
+        <w:rPr>
+          <w:rFonts w:ascii="Times New Roman" w:hAnsi="Times New Roman" w:cs="Times New Roman"/>
+          <w:b/>
+          <w:i/>
+          <w:sz w:val="24"/>
+          <w:szCs w:val="24"/>
           <w:u w:val="single"/>
         </w:rPr>
         <w:t>1.2 Project Objective and Approach:</w:t>
       </w:r>
     </w:p>
     <w:p>
-      <w:r>
-        <w:t xml:space="preserve">    We are interested in f</w:t>
-      </w:r>
-      <w:r>
-        <w:t>inding out the following from our analysis</w:t>
+      <w:pPr>
+        <w:rPr>
+          <w:rFonts w:ascii="Times New Roman" w:hAnsi="Times New Roman" w:cs="Times New Roman"/>
+          <w:sz w:val="24"/>
+          <w:szCs w:val="24"/>
+        </w:rPr>
+      </w:pPr>
+      <w:r>
+        <w:rPr>
+          <w:rFonts w:ascii="Times New Roman" w:hAnsi="Times New Roman" w:cs="Times New Roman"/>
+          <w:sz w:val="24"/>
+          <w:szCs w:val="24"/>
+        </w:rPr>
+        <w:t>Our analysis should be able to determine the following:</w:t>
       </w:r>
     </w:p>
     <w:p>
@@ -315,9 +499,19 @@
           <w:ilvl w:val="0"/>
           <w:numId w:val="1"/>
         </w:numPr>
-      </w:pPr>
-      <w:r>
-        <w:t>Top most highly influential videos</w:t>
+        <w:rPr>
+          <w:rFonts w:ascii="Times New Roman" w:hAnsi="Times New Roman" w:cs="Times New Roman"/>
+          <w:sz w:val="24"/>
+          <w:szCs w:val="24"/>
+        </w:rPr>
+      </w:pPr>
+      <w:r>
+        <w:rPr>
+          <w:rFonts w:ascii="Times New Roman" w:hAnsi="Times New Roman" w:cs="Times New Roman"/>
+          <w:sz w:val="24"/>
+          <w:szCs w:val="24"/>
+        </w:rPr>
+        <w:t>Highest ranked related video (Improve “next video” recommendations)</w:t>
       </w:r>
     </w:p>
     <w:p>
@@ -326,9 +520,19 @@
           <w:ilvl w:val="0"/>
           <w:numId w:val="1"/>
         </w:numPr>
-      </w:pPr>
-      <w:r>
-        <w:t>Categories of the Highly linked videos</w:t>
+        <w:rPr>
+          <w:rFonts w:ascii="Times New Roman" w:hAnsi="Times New Roman" w:cs="Times New Roman"/>
+          <w:sz w:val="24"/>
+          <w:szCs w:val="24"/>
+        </w:rPr>
+      </w:pPr>
+      <w:r>
+        <w:rPr>
+          <w:rFonts w:ascii="Times New Roman" w:hAnsi="Times New Roman" w:cs="Times New Roman"/>
+          <w:sz w:val="24"/>
+          <w:szCs w:val="24"/>
+        </w:rPr>
+        <w:t>Highest ranked videos overall (Improve “home page” recommendations)</w:t>
       </w:r>
     </w:p>
     <w:p>
@@ -337,25 +541,66 @@
           <w:ilvl w:val="0"/>
           <w:numId w:val="1"/>
         </w:numPr>
-      </w:pPr>
-      <w:r>
-        <w:t>Views and Ratings of the Top videos</w:t>
+        <w:rPr>
+          <w:rFonts w:ascii="Times New Roman" w:hAnsi="Times New Roman" w:cs="Times New Roman"/>
+          <w:sz w:val="24"/>
+          <w:szCs w:val="24"/>
+        </w:rPr>
+      </w:pPr>
+      <w:r>
+        <w:rPr>
+          <w:rFonts w:ascii="Times New Roman" w:hAnsi="Times New Roman" w:cs="Times New Roman"/>
+          <w:sz w:val="24"/>
+          <w:szCs w:val="24"/>
+        </w:rPr>
+        <w:t>Top video categories</w:t>
+      </w:r>
+    </w:p>
+    <w:p>
+      <w:pPr>
+        <w:numPr>
+          <w:ilvl w:val="0"/>
+          <w:numId w:val="1"/>
+        </w:numPr>
+        <w:rPr>
+          <w:rFonts w:ascii="Times New Roman" w:hAnsi="Times New Roman" w:cs="Times New Roman"/>
+          <w:sz w:val="24"/>
+          <w:szCs w:val="24"/>
+        </w:rPr>
+      </w:pPr>
+      <w:r>
+        <w:rPr>
+          <w:rFonts w:ascii="Times New Roman" w:hAnsi="Times New Roman" w:cs="Times New Roman"/>
+          <w:sz w:val="24"/>
+          <w:szCs w:val="24"/>
+        </w:rPr>
+        <w:t>Performance metrics for top videos.</w:t>
       </w:r>
     </w:p>
     <w:p>
       <w:pPr>
         <w:ind w:left="720"/>
-      </w:pPr>
-    </w:p>
-    <w:p>
-      <w:r>
-        <w:t>Following figure briefs about our approach to reach the above listed objectives.</w:t>
-      </w:r>
-    </w:p>
-    <w:p>
-      <w:r>
-        <w:rPr>
+        <w:rPr>
+          <w:rFonts w:ascii="Times New Roman" w:hAnsi="Times New Roman" w:cs="Times New Roman"/>
+          <w:sz w:val="24"/>
+          <w:szCs w:val="24"/>
+        </w:rPr>
+      </w:pPr>
+    </w:p>
+    <w:p>
+      <w:pPr>
+        <w:rPr>
+          <w:rFonts w:ascii="Times New Roman" w:hAnsi="Times New Roman" w:cs="Times New Roman"/>
+          <w:sz w:val="24"/>
+          <w:szCs w:val="24"/>
+        </w:rPr>
+      </w:pPr>
+      <w:r>
+        <w:rPr>
+          <w:rFonts w:ascii="Times New Roman" w:hAnsi="Times New Roman" w:cs="Times New Roman"/>
           <w:noProof/>
+          <w:sz w:val="24"/>
+          <w:szCs w:val="24"/>
         </w:rPr>
         <w:drawing>
           <wp:inline distT="114300" distB="114300" distL="114300" distR="114300" wp14:anchorId="136C991A" wp14:editId="483A260E">
@@ -398,132 +643,173 @@
       <w:pPr>
         <w:jc w:val="center"/>
         <w:rPr>
-          <w:i/>
-          <w:sz w:val="16"/>
-          <w:szCs w:val="16"/>
-          <w:u w:val="single"/>
-        </w:rPr>
-      </w:pPr>
-      <w:r>
-        <w:rPr>
-          <w:i/>
-          <w:sz w:val="16"/>
-          <w:szCs w:val="16"/>
-          <w:u w:val="single"/>
-        </w:rPr>
-        <w:t>Flow diagram</w:t>
-      </w:r>
-    </w:p>
-    <w:p>
-      <w:pPr>
-        <w:rPr>
-          <w:b/>
-          <w:i/>
-          <w:sz w:val="20"/>
-          <w:szCs w:val="20"/>
-          <w:u w:val="single"/>
-        </w:rPr>
-      </w:pPr>
-    </w:p>
-    <w:p>
-      <w:pPr>
-        <w:rPr>
-          <w:b/>
-          <w:i/>
-          <w:sz w:val="20"/>
-          <w:szCs w:val="20"/>
-          <w:u w:val="single"/>
-        </w:rPr>
-      </w:pPr>
-    </w:p>
-    <w:p>
-      <w:pPr>
-        <w:rPr>
-          <w:b/>
-          <w:i/>
-          <w:sz w:val="20"/>
-          <w:szCs w:val="20"/>
-          <w:u w:val="single"/>
-        </w:rPr>
-      </w:pPr>
-    </w:p>
-    <w:p>
-      <w:pPr>
-        <w:rPr>
-          <w:b/>
-          <w:i/>
-          <w:sz w:val="20"/>
-          <w:szCs w:val="20"/>
-          <w:u w:val="single"/>
-        </w:rPr>
-      </w:pPr>
-    </w:p>
-    <w:p>
-      <w:pPr>
-        <w:rPr>
-          <w:b/>
-          <w:i/>
-          <w:sz w:val="20"/>
-          <w:szCs w:val="20"/>
-          <w:u w:val="single"/>
-        </w:rPr>
-      </w:pPr>
-      <w:r>
-        <w:rPr>
-          <w:b/>
-          <w:i/>
-          <w:sz w:val="20"/>
-          <w:szCs w:val="20"/>
-          <w:u w:val="single"/>
-        </w:rPr>
-        <w:t>1.</w:t>
-      </w:r>
-      <w:r>
-        <w:rPr>
-          <w:b/>
-          <w:i/>
-          <w:sz w:val="20"/>
-          <w:szCs w:val="20"/>
-          <w:u w:val="single"/>
-        </w:rPr>
-        <w:t>3 Challenges and/or Motivation:</w:t>
-      </w:r>
-    </w:p>
-    <w:p>
-      <w:r>
+          <w:rFonts w:ascii="Times New Roman" w:hAnsi="Times New Roman" w:cs="Times New Roman"/>
+          <w:sz w:val="24"/>
+          <w:szCs w:val="24"/>
+        </w:rPr>
+      </w:pPr>
+      <w:r>
+        <w:rPr>
+          <w:rFonts w:ascii="Times New Roman" w:hAnsi="Times New Roman" w:cs="Times New Roman"/>
+          <w:sz w:val="24"/>
+          <w:szCs w:val="24"/>
+        </w:rPr>
+        <w:t>Figure 1: A flow chart outlining the data pipeline for analysis.</w:t>
+      </w:r>
+    </w:p>
+    <w:p>
+      <w:pPr>
+        <w:rPr>
+          <w:rFonts w:ascii="Times New Roman" w:hAnsi="Times New Roman" w:cs="Times New Roman"/>
+          <w:b/>
+          <w:i/>
+          <w:sz w:val="24"/>
+          <w:szCs w:val="24"/>
+          <w:u w:val="single"/>
+        </w:rPr>
+      </w:pPr>
+    </w:p>
+    <w:p>
+      <w:pPr>
+        <w:rPr>
+          <w:rFonts w:ascii="Times New Roman" w:hAnsi="Times New Roman" w:cs="Times New Roman"/>
+          <w:b/>
+          <w:i/>
+          <w:sz w:val="24"/>
+          <w:szCs w:val="24"/>
+          <w:u w:val="single"/>
+        </w:rPr>
+      </w:pPr>
+    </w:p>
+    <w:p>
+      <w:pPr>
+        <w:rPr>
+          <w:rFonts w:ascii="Times New Roman" w:hAnsi="Times New Roman" w:cs="Times New Roman"/>
+          <w:b/>
+          <w:i/>
+          <w:sz w:val="24"/>
+          <w:szCs w:val="24"/>
+          <w:u w:val="single"/>
+        </w:rPr>
+      </w:pPr>
+    </w:p>
+    <w:p>
+      <w:pPr>
+        <w:rPr>
+          <w:rFonts w:ascii="Times New Roman" w:hAnsi="Times New Roman" w:cs="Times New Roman"/>
+          <w:b/>
+          <w:i/>
+          <w:sz w:val="24"/>
+          <w:szCs w:val="24"/>
+          <w:u w:val="single"/>
+        </w:rPr>
+      </w:pPr>
+    </w:p>
+    <w:p>
+      <w:pPr>
+        <w:rPr>
+          <w:rFonts w:ascii="Times New Roman" w:hAnsi="Times New Roman" w:cs="Times New Roman"/>
+          <w:b/>
+          <w:i/>
+          <w:sz w:val="24"/>
+          <w:szCs w:val="24"/>
+          <w:u w:val="single"/>
+        </w:rPr>
+      </w:pPr>
+      <w:r>
+        <w:rPr>
+          <w:rFonts w:ascii="Times New Roman" w:hAnsi="Times New Roman" w:cs="Times New Roman"/>
+          <w:b/>
+          <w:i/>
+          <w:sz w:val="24"/>
+          <w:szCs w:val="24"/>
+          <w:u w:val="single"/>
+        </w:rPr>
         <w:lastRenderedPageBreak/>
+        <w:t>1.3 Challenges and/or Motivation:</w:t>
+      </w:r>
+    </w:p>
+    <w:p>
+      <w:pPr>
+        <w:rPr>
+          <w:rFonts w:ascii="Times New Roman" w:hAnsi="Times New Roman" w:cs="Times New Roman"/>
+          <w:sz w:val="24"/>
+          <w:szCs w:val="24"/>
+        </w:rPr>
+      </w:pPr>
+      <w:r>
+        <w:rPr>
+          <w:rFonts w:ascii="Times New Roman" w:hAnsi="Times New Roman" w:cs="Times New Roman"/>
+          <w:sz w:val="24"/>
+          <w:szCs w:val="24"/>
+        </w:rPr>
         <w:tab/>
       </w:r>
       <w:r>
-        <w:t>At the moment major challenge is to get the commodity cluster for distributing the data over number of machines to perform parallel processing as our datasets are huge.</w:t>
-      </w:r>
-    </w:p>
-    <w:p>
-      <w:r>
-        <w:t>This motivates us to explore HDFS and AWS usage.</w:t>
-      </w:r>
-    </w:p>
-    <w:p>
-      <w:pPr>
-        <w:rPr>
-          <w:b/>
-          <w:i/>
-          <w:u w:val="single"/>
-        </w:rPr>
-      </w:pPr>
-    </w:p>
-    <w:p>
-      <w:pPr>
-        <w:rPr>
-          <w:b/>
-          <w:i/>
-          <w:u w:val="single"/>
-        </w:rPr>
-      </w:pPr>
-      <w:r>
-        <w:rPr>
-          <w:b/>
-          <w:i/>
+        <w:rPr>
+          <w:rFonts w:ascii="Times New Roman" w:hAnsi="Times New Roman" w:cs="Times New Roman"/>
+          <w:sz w:val="24"/>
+          <w:szCs w:val="24"/>
+        </w:rPr>
+        <w:t xml:space="preserve">At present, the team has installed </w:t>
+      </w:r>
+      <w:proofErr w:type="spellStart"/>
+      <w:r>
+        <w:rPr>
+          <w:rFonts w:ascii="Times New Roman" w:hAnsi="Times New Roman" w:cs="Times New Roman"/>
+          <w:sz w:val="24"/>
+          <w:szCs w:val="24"/>
+        </w:rPr>
+        <w:t>PySpark</w:t>
+      </w:r>
+      <w:proofErr w:type="spellEnd"/>
+      <w:r>
+        <w:rPr>
+          <w:rFonts w:ascii="Times New Roman" w:hAnsi="Times New Roman" w:cs="Times New Roman"/>
+          <w:sz w:val="24"/>
+          <w:szCs w:val="24"/>
+        </w:rPr>
+        <w:t xml:space="preserve"> on our personal machines. The current challenge is determining the MapReduce workflow to generate results.  Future work will include moving the analysis over to a cloud-based service such as Amazon’s Elastic MapReduce (EMR).  Past experience with Amazon Web Services by the team have indicated that</w:t>
+      </w:r>
+      <w:r>
+        <w:rPr>
+          <w:rFonts w:ascii="Times New Roman" w:hAnsi="Times New Roman" w:cs="Times New Roman"/>
+          <w:sz w:val="24"/>
+          <w:szCs w:val="24"/>
+        </w:rPr>
+        <w:t xml:space="preserve"> their learning curve is high.</w:t>
+      </w:r>
+    </w:p>
+    <w:p>
+      <w:pPr>
+        <w:rPr>
+          <w:rFonts w:ascii="Times New Roman" w:hAnsi="Times New Roman" w:cs="Times New Roman"/>
+          <w:b/>
+          <w:i/>
+          <w:sz w:val="24"/>
+          <w:szCs w:val="24"/>
+          <w:u w:val="single"/>
+        </w:rPr>
+      </w:pPr>
+    </w:p>
+    <w:p>
+      <w:pPr>
+        <w:rPr>
+          <w:rFonts w:ascii="Times New Roman" w:hAnsi="Times New Roman" w:cs="Times New Roman"/>
+          <w:b/>
+          <w:i/>
+          <w:sz w:val="24"/>
+          <w:szCs w:val="24"/>
+          <w:u w:val="single"/>
+        </w:rPr>
+      </w:pPr>
+      <w:r>
+        <w:rPr>
+          <w:rFonts w:ascii="Times New Roman" w:hAnsi="Times New Roman" w:cs="Times New Roman"/>
+          <w:b/>
+          <w:i/>
+          <w:sz w:val="24"/>
+          <w:szCs w:val="24"/>
           <w:u w:val="single"/>
         </w:rPr>
         <w:t xml:space="preserve">1.4 </w:t>
@@ -531,8 +817,11 @@
       <w:proofErr w:type="gramStart"/>
       <w:r>
         <w:rPr>
-          <w:b/>
-          <w:i/>
+          <w:rFonts w:ascii="Times New Roman" w:hAnsi="Times New Roman" w:cs="Times New Roman"/>
+          <w:b/>
+          <w:i/>
+          <w:sz w:val="24"/>
+          <w:szCs w:val="24"/>
           <w:u w:val="single"/>
         </w:rPr>
         <w:t>Timeline ,</w:t>
@@ -540,91 +829,84 @@
       <w:proofErr w:type="gramEnd"/>
       <w:r>
         <w:rPr>
-          <w:b/>
-          <w:i/>
+          <w:rFonts w:ascii="Times New Roman" w:hAnsi="Times New Roman" w:cs="Times New Roman"/>
+          <w:b/>
+          <w:i/>
+          <w:sz w:val="24"/>
+          <w:szCs w:val="24"/>
           <w:u w:val="single"/>
         </w:rPr>
         <w:t xml:space="preserve"> Milestones</w:t>
       </w:r>
       <w:r>
+        <w:rPr>
+          <w:rFonts w:ascii="Times New Roman" w:hAnsi="Times New Roman" w:cs="Times New Roman"/>
+          <w:sz w:val="24"/>
+          <w:szCs w:val="24"/>
+        </w:rPr>
         <w:t xml:space="preserve"> </w:t>
       </w:r>
       <w:r>
         <w:rPr>
-          <w:b/>
-          <w:i/>
-          <w:u w:val="single"/>
-        </w:rPr>
-        <w:t>and Task ow</w:t>
-      </w:r>
-      <w:r>
-        <w:rPr>
-          <w:b/>
-          <w:i/>
-          <w:u w:val="single"/>
-        </w:rPr>
-        <w:t>nership:</w:t>
-      </w:r>
-    </w:p>
-    <w:p>
-      <w:pPr>
-        <w:rPr>
-          <w:i/>
-        </w:rPr>
-      </w:pPr>
-      <w:r>
-        <w:rPr>
-          <w:i/>
-        </w:rPr>
-        <w:t>We have split up work across every week starting from March 11 which goes up</w:t>
-      </w:r>
-      <w:r>
-        <w:rPr>
-          <w:i/>
-        </w:rPr>
-        <w:t>-</w:t>
-      </w:r>
-      <w:r>
-        <w:rPr>
-          <w:i/>
-        </w:rPr>
-        <w:t>to May 2nd week. The following table represents the timelines</w:t>
-      </w:r>
-      <w:r>
-        <w:rPr>
-          <w:i/>
-        </w:rPr>
-        <w:t xml:space="preserve"> and the task owners during the</w:t>
-      </w:r>
-      <w:r>
-        <w:rPr>
-          <w:i/>
-        </w:rPr>
-        <w:t>-</w:t>
-      </w:r>
-      <w:r>
-        <w:rPr>
-          <w:i/>
-        </w:rPr>
-        <w:t xml:space="preserve">each activity block. </w:t>
-      </w:r>
-      <w:r>
-        <w:rPr>
-          <w:i/>
+          <w:rFonts w:ascii="Times New Roman" w:hAnsi="Times New Roman" w:cs="Times New Roman"/>
+          <w:b/>
+          <w:i/>
+          <w:sz w:val="24"/>
+          <w:szCs w:val="24"/>
+          <w:u w:val="single"/>
+        </w:rPr>
+        <w:t>and Task ownership:</w:t>
+      </w:r>
+    </w:p>
+    <w:p>
+      <w:pPr>
+        <w:ind w:firstLine="720"/>
+        <w:rPr>
+          <w:rFonts w:ascii="Times New Roman" w:hAnsi="Times New Roman" w:cs="Times New Roman"/>
+          <w:sz w:val="24"/>
+          <w:szCs w:val="24"/>
+        </w:rPr>
+      </w:pPr>
+      <w:r>
+        <w:rPr>
+          <w:rFonts w:ascii="Times New Roman" w:hAnsi="Times New Roman" w:cs="Times New Roman"/>
+          <w:sz w:val="24"/>
+          <w:szCs w:val="24"/>
+        </w:rPr>
+        <w:t>The team has split up the timeline into weekly segments, with 6 major milestones.  Figure 2 outlines this timeline.</w:t>
+      </w:r>
+      <w:r>
+        <w:rPr>
+          <w:rFonts w:ascii="Times New Roman" w:hAnsi="Times New Roman" w:cs="Times New Roman"/>
+          <w:sz w:val="24"/>
+          <w:szCs w:val="24"/>
         </w:rPr>
         <w:t xml:space="preserve"> </w:t>
       </w:r>
-    </w:p>
-    <w:p>
-      <w:pPr>
-        <w:rPr>
-          <w:i/>
-        </w:rPr>
-      </w:pPr>
-      <w:r>
-        <w:rPr>
+      <w:r>
+        <w:rPr>
+          <w:rFonts w:ascii="Times New Roman" w:hAnsi="Times New Roman" w:cs="Times New Roman"/>
+          <w:sz w:val="24"/>
+          <w:szCs w:val="24"/>
+        </w:rPr>
+        <w:t xml:space="preserve"> </w:t>
+      </w:r>
+    </w:p>
+    <w:p>
+      <w:pPr>
+        <w:rPr>
+          <w:rFonts w:ascii="Times New Roman" w:hAnsi="Times New Roman" w:cs="Times New Roman"/>
+          <w:sz w:val="24"/>
+          <w:szCs w:val="24"/>
+        </w:rPr>
+      </w:pPr>
+      <w:r>
+        <w:rPr>
+          <w:rFonts w:ascii="Times New Roman" w:hAnsi="Times New Roman" w:cs="Times New Roman"/>
           <w:i/>
           <w:noProof/>
+          <w:sz w:val="24"/>
+          <w:szCs w:val="24"/>
         </w:rPr>
         <w:drawing>
           <wp:inline distT="114300" distB="114300" distL="114300" distR="114300" wp14:anchorId="79D2B5FB" wp14:editId="239C68A7">
@@ -663,20 +945,51 @@
         </w:drawing>
       </w:r>
     </w:p>
-    <w:p/>
-    <w:p/>
-    <w:p>
-      <w:pPr>
-        <w:rPr>
-          <w:b/>
-          <w:i/>
-          <w:u w:val="single"/>
-        </w:rPr>
-      </w:pPr>
-      <w:r>
-        <w:rPr>
-          <w:b/>
-          <w:i/>
+    <w:p>
+      <w:pPr>
+        <w:jc w:val="center"/>
+        <w:rPr>
+          <w:rFonts w:ascii="Times New Roman" w:hAnsi="Times New Roman" w:cs="Times New Roman"/>
+          <w:sz w:val="24"/>
+          <w:szCs w:val="24"/>
+        </w:rPr>
+      </w:pPr>
+      <w:r>
+        <w:rPr>
+          <w:rFonts w:ascii="Times New Roman" w:hAnsi="Times New Roman" w:cs="Times New Roman"/>
+          <w:sz w:val="24"/>
+          <w:szCs w:val="24"/>
+        </w:rPr>
+        <w:t>Figure 2: A Gantt chart outlining the timeline for the project.</w:t>
+      </w:r>
+    </w:p>
+    <w:p>
+      <w:pPr>
+        <w:rPr>
+          <w:rFonts w:ascii="Times New Roman" w:hAnsi="Times New Roman" w:cs="Times New Roman"/>
+          <w:sz w:val="24"/>
+          <w:szCs w:val="24"/>
+        </w:rPr>
+      </w:pPr>
+    </w:p>
+    <w:p>
+      <w:pPr>
+        <w:rPr>
+          <w:rFonts w:ascii="Times New Roman" w:hAnsi="Times New Roman" w:cs="Times New Roman"/>
+          <w:b/>
+          <w:i/>
+          <w:sz w:val="24"/>
+          <w:szCs w:val="24"/>
+          <w:u w:val="single"/>
+        </w:rPr>
+      </w:pPr>
+      <w:r>
+        <w:rPr>
+          <w:rFonts w:ascii="Times New Roman" w:hAnsi="Times New Roman" w:cs="Times New Roman"/>
+          <w:b/>
+          <w:i/>
+          <w:sz w:val="24"/>
+          <w:szCs w:val="24"/>
           <w:u w:val="single"/>
         </w:rPr>
         <w:t>1.5 Tools</w:t>
@@ -685,64 +998,152 @@
     <w:p>
       <w:pPr>
         <w:ind w:firstLine="720"/>
-      </w:pPr>
-      <w:r>
-        <w:t>We had a debate over choosing the tools f</w:t>
-      </w:r>
-      <w:r>
-        <w:t>or performing the experiments to achieve our project goal. As Sparks ensures lesser developmental effort (more time can be used to play around with the data</w:t>
-      </w:r>
-      <w:bookmarkStart w:id="0" w:name="_GoBack"/>
-      <w:bookmarkEnd w:id="0"/>
-      <w:r>
-        <w:t>) and weighs higher on performance end, we have chosen Sparks. Scripts are written in Python and th</w:t>
-      </w:r>
-      <w:r>
-        <w:t>is combi</w:t>
-      </w:r>
-      <w:r>
-        <w:t xml:space="preserve">nation is popularly known as </w:t>
+        <w:rPr>
+          <w:rFonts w:ascii="Times New Roman" w:hAnsi="Times New Roman" w:cs="Times New Roman"/>
+          <w:sz w:val="24"/>
+          <w:szCs w:val="24"/>
+        </w:rPr>
+      </w:pPr>
+      <w:r>
+        <w:rPr>
+          <w:rFonts w:ascii="Times New Roman" w:hAnsi="Times New Roman" w:cs="Times New Roman"/>
+          <w:sz w:val="24"/>
+          <w:szCs w:val="24"/>
+        </w:rPr>
+        <w:t xml:space="preserve">The team debated which MapReduce implementation would be the best choice.  The team decided on Spark both due to its improved IO performance and because there exists a high-quality implementation in Python, </w:t>
       </w:r>
       <w:proofErr w:type="spellStart"/>
       <w:r>
-        <w:t>PyS</w:t>
-      </w:r>
-      <w:r>
-        <w:t>park</w:t>
+        <w:rPr>
+          <w:rFonts w:ascii="Times New Roman" w:hAnsi="Times New Roman" w:cs="Times New Roman"/>
+          <w:sz w:val="24"/>
+          <w:szCs w:val="24"/>
+        </w:rPr>
+        <w:t>PySpark</w:t>
       </w:r>
       <w:proofErr w:type="spellEnd"/>
       <w:r>
-        <w:t>.</w:t>
-      </w:r>
-    </w:p>
-    <w:p/>
-    <w:p/>
-    <w:p>
-      <w:pPr>
-        <w:rPr>
-          <w:b/>
-          <w:i/>
-          <w:u w:val="single"/>
-        </w:rPr>
-      </w:pPr>
-      <w:r>
-        <w:rPr>
-          <w:b/>
-          <w:i/>
+        <w:rPr>
+          <w:rFonts w:ascii="Times New Roman" w:hAnsi="Times New Roman" w:cs="Times New Roman"/>
+          <w:sz w:val="24"/>
+          <w:szCs w:val="24"/>
+        </w:rPr>
+        <w:t xml:space="preserve">.  Using Python allows the team the opportunity to use data visualization tools such as </w:t>
+      </w:r>
+      <w:proofErr w:type="spellStart"/>
+      <w:r>
+        <w:rPr>
+          <w:rFonts w:ascii="Times New Roman" w:hAnsi="Times New Roman" w:cs="Times New Roman"/>
+          <w:sz w:val="24"/>
+          <w:szCs w:val="24"/>
+        </w:rPr>
+        <w:t>MatPlotLib</w:t>
+      </w:r>
+      <w:proofErr w:type="spellEnd"/>
+      <w:r>
+        <w:rPr>
+          <w:rFonts w:ascii="Times New Roman" w:hAnsi="Times New Roman" w:cs="Times New Roman"/>
+          <w:sz w:val="24"/>
+          <w:szCs w:val="24"/>
+        </w:rPr>
+        <w:t xml:space="preserve"> as well. </w:t>
+      </w:r>
+    </w:p>
+    <w:p>
+      <w:pPr>
+        <w:rPr>
+          <w:rFonts w:ascii="Times New Roman" w:hAnsi="Times New Roman" w:cs="Times New Roman"/>
+          <w:sz w:val="24"/>
+          <w:szCs w:val="24"/>
+        </w:rPr>
+      </w:pPr>
+    </w:p>
+    <w:p>
+      <w:pPr>
+        <w:rPr>
+          <w:rFonts w:ascii="Times New Roman" w:hAnsi="Times New Roman" w:cs="Times New Roman"/>
+          <w:sz w:val="24"/>
+          <w:szCs w:val="24"/>
+        </w:rPr>
+      </w:pPr>
+    </w:p>
+    <w:p>
+      <w:pPr>
+        <w:rPr>
+          <w:rFonts w:ascii="Times New Roman" w:hAnsi="Times New Roman" w:cs="Times New Roman"/>
+          <w:b/>
+          <w:i/>
+          <w:sz w:val="24"/>
+          <w:szCs w:val="24"/>
+          <w:u w:val="single"/>
+        </w:rPr>
+      </w:pPr>
+      <w:r>
+        <w:rPr>
+          <w:rFonts w:ascii="Times New Roman" w:hAnsi="Times New Roman" w:cs="Times New Roman"/>
+          <w:b/>
+          <w:i/>
+          <w:sz w:val="24"/>
+          <w:szCs w:val="24"/>
           <w:u w:val="single"/>
         </w:rPr>
         <w:t xml:space="preserve">1.6 Responsibilities: </w:t>
       </w:r>
     </w:p>
     <w:p>
-      <w:r>
-        <w:t>This has been covered in the section 1.4 as shown in the table.</w:t>
-      </w:r>
-    </w:p>
-    <w:p/>
-    <w:p/>
-    <w:p/>
-    <w:p/>
+      <w:pPr>
+        <w:rPr>
+          <w:rFonts w:ascii="Times New Roman" w:hAnsi="Times New Roman" w:cs="Times New Roman"/>
+          <w:sz w:val="24"/>
+          <w:szCs w:val="24"/>
+        </w:rPr>
+      </w:pPr>
+      <w:r>
+        <w:rPr>
+          <w:rFonts w:ascii="Times New Roman" w:hAnsi="Times New Roman" w:cs="Times New Roman"/>
+          <w:sz w:val="24"/>
+          <w:szCs w:val="24"/>
+        </w:rPr>
+        <w:tab/>
+        <w:t>Since Evan has the most experience in Python, his primary job will be to do initial work developing the MapReduce workflows.  He will work with Sowmya to develop the interface for the tools as well as create the visualizations for the final report and presentation.</w:t>
+      </w:r>
+    </w:p>
+    <w:p>
+      <w:pPr>
+        <w:rPr>
+          <w:rFonts w:ascii="Times New Roman" w:hAnsi="Times New Roman" w:cs="Times New Roman"/>
+          <w:sz w:val="24"/>
+          <w:szCs w:val="24"/>
+        </w:rPr>
+      </w:pPr>
+    </w:p>
+    <w:p>
+      <w:pPr>
+        <w:rPr>
+          <w:rFonts w:ascii="Times New Roman" w:hAnsi="Times New Roman" w:cs="Times New Roman"/>
+          <w:sz w:val="24"/>
+          <w:szCs w:val="24"/>
+        </w:rPr>
+      </w:pPr>
+    </w:p>
+    <w:p>
+      <w:pPr>
+        <w:rPr>
+          <w:rFonts w:ascii="Times New Roman" w:hAnsi="Times New Roman" w:cs="Times New Roman"/>
+          <w:sz w:val="24"/>
+          <w:szCs w:val="24"/>
+        </w:rPr>
+      </w:pPr>
+    </w:p>
+    <w:p>
+      <w:pPr>
+        <w:rPr>
+          <w:rFonts w:ascii="Times New Roman" w:hAnsi="Times New Roman" w:cs="Times New Roman"/>
+          <w:sz w:val="24"/>
+          <w:szCs w:val="24"/>
+        </w:rPr>
+      </w:pPr>
+    </w:p>
     <w:sectPr>
       <w:pgSz w:w="12240" w:h="15840"/>
       <w:pgMar w:top="1440" w:right="1440" w:bottom="1440" w:left="1440" w:header="720" w:footer="720" w:gutter="0"/>

</xml_diff>

<commit_message>
Changes to the word doc attaching the new timelines
</commit_message>
<xml_diff>
--- a/doc/CS 636_436 Project Proposal.docx
+++ b/doc/CS 636_436 Project Proposal.docx
@@ -323,17 +323,7 @@
           <w:sz w:val="24"/>
           <w:szCs w:val="24"/>
         </w:rPr>
-        <w:t>Just as Google’s search algorithms rank web</w:t>
-      </w:r>
-      <w:bookmarkStart w:id="0" w:name="_GoBack"/>
-      <w:bookmarkEnd w:id="0"/>
-      <w:r>
-        <w:rPr>
-          <w:rFonts w:ascii="Times New Roman" w:hAnsi="Times New Roman" w:cs="Times New Roman"/>
-          <w:sz w:val="24"/>
-          <w:szCs w:val="24"/>
-        </w:rPr>
-        <w:t>sites to improve search results</w:t>
+        <w:t>Just as Google’s search algorithms rank websites to improve search results</w:t>
       </w:r>
       <w:r>
         <w:rPr>
@@ -873,7 +863,7 @@
           <w:sz w:val="24"/>
           <w:szCs w:val="24"/>
         </w:rPr>
-        <w:t>The team has split up the timeline into weekly segments, with 6 major milestones.  Figure 2 outlines this timeline.</w:t>
+        <w:t>The team has split up the timeline into weekly segments, with 6 major milestones.</w:t>
       </w:r>
       <w:r>
         <w:rPr>
@@ -889,41 +879,79 @@
           <w:sz w:val="24"/>
           <w:szCs w:val="24"/>
         </w:rPr>
+        <w:t xml:space="preserve">Figure </w:t>
+      </w:r>
+      <w:r>
+        <w:rPr>
+          <w:rFonts w:ascii="Times New Roman" w:hAnsi="Times New Roman" w:cs="Times New Roman"/>
+          <w:sz w:val="24"/>
+          <w:szCs w:val="24"/>
+        </w:rPr>
+        <w:t>below</w:t>
+      </w:r>
+      <w:r>
+        <w:rPr>
+          <w:rFonts w:ascii="Times New Roman" w:hAnsi="Times New Roman" w:cs="Times New Roman"/>
+          <w:sz w:val="24"/>
+          <w:szCs w:val="24"/>
+        </w:rPr>
+        <w:t xml:space="preserve"> outlines this timeline.</w:t>
+      </w:r>
+      <w:r>
+        <w:rPr>
+          <w:rFonts w:ascii="Times New Roman" w:hAnsi="Times New Roman" w:cs="Times New Roman"/>
+          <w:sz w:val="24"/>
+          <w:szCs w:val="24"/>
+        </w:rPr>
         <w:t xml:space="preserve"> </w:t>
       </w:r>
-    </w:p>
-    <w:p>
-      <w:pPr>
-        <w:rPr>
-          <w:rFonts w:ascii="Times New Roman" w:hAnsi="Times New Roman" w:cs="Times New Roman"/>
-          <w:sz w:val="24"/>
-          <w:szCs w:val="24"/>
-        </w:rPr>
-      </w:pPr>
-      <w:r>
-        <w:rPr>
-          <w:rFonts w:ascii="Times New Roman" w:hAnsi="Times New Roman" w:cs="Times New Roman"/>
-          <w:i/>
+      <w:r>
+        <w:rPr>
+          <w:rFonts w:ascii="Times New Roman" w:hAnsi="Times New Roman" w:cs="Times New Roman"/>
+          <w:sz w:val="24"/>
+          <w:szCs w:val="24"/>
+        </w:rPr>
+        <w:t xml:space="preserve"> </w:t>
+      </w:r>
+    </w:p>
+    <w:p>
+      <w:pPr>
+        <w:rPr>
+          <w:rFonts w:ascii="Times New Roman" w:hAnsi="Times New Roman" w:cs="Times New Roman"/>
+          <w:sz w:val="24"/>
+          <w:szCs w:val="24"/>
+        </w:rPr>
+      </w:pPr>
+      <w:r>
+        <w:rPr>
+          <w:rFonts w:ascii="Times New Roman" w:hAnsi="Times New Roman" w:cs="Times New Roman"/>
           <w:noProof/>
           <w:sz w:val="24"/>
           <w:szCs w:val="24"/>
         </w:rPr>
         <w:drawing>
-          <wp:inline distT="114300" distB="114300" distL="114300" distR="114300" wp14:anchorId="79D2B5FB" wp14:editId="239C68A7">
-            <wp:extent cx="6172200" cy="1509713"/>
+          <wp:inline distT="0" distB="0" distL="0" distR="0" wp14:anchorId="4D25E23A" wp14:editId="7AE3AD67">
+            <wp:extent cx="5943600" cy="1816735"/>
             <wp:effectExtent l="0" t="0" r="0" b="0"/>
-            <wp:docPr id="2" name="image2.png"/>
-            <wp:cNvGraphicFramePr/>
+            <wp:docPr id="3" name="Picture 3" descr="A screenshot of a cell phone&#10;&#10;Description automatically generated"/>
+            <wp:cNvGraphicFramePr>
+              <a:graphicFrameLocks xmlns:a="http://schemas.openxmlformats.org/drawingml/2006/main" noChangeAspect="1"/>
+            </wp:cNvGraphicFramePr>
             <a:graphic xmlns:a="http://schemas.openxmlformats.org/drawingml/2006/main">
               <a:graphicData uri="http://schemas.openxmlformats.org/drawingml/2006/picture">
                 <pic:pic xmlns:pic="http://schemas.openxmlformats.org/drawingml/2006/picture">
                   <pic:nvPicPr>
-                    <pic:cNvPr id="0" name="image2.png"/>
-                    <pic:cNvPicPr preferRelativeResize="0"/>
+                    <pic:cNvPr id="3" name="Screen Shot 2019-03-05 at 10.40.27 PM.png"/>
+                    <pic:cNvPicPr/>
                   </pic:nvPicPr>
                   <pic:blipFill>
-                    <a:blip r:embed="rId6"/>
-                    <a:srcRect/>
+                    <a:blip r:embed="rId6" cstate="print">
+                      <a:extLst>
+                        <a:ext uri="{28A0092B-C50C-407E-A947-70E740481C1C}">
+                          <a14:useLocalDpi xmlns:a14="http://schemas.microsoft.com/office/drawing/2010/main" val="0"/>
+                        </a:ext>
+                      </a:extLst>
+                    </a:blip>
                     <a:stretch>
                       <a:fillRect/>
                     </a:stretch>
@@ -931,12 +959,11 @@
                   <pic:spPr>
                     <a:xfrm>
                       <a:off x="0" y="0"/>
-                      <a:ext cx="6172200" cy="1509713"/>
+                      <a:ext cx="5943600" cy="1816735"/>
                     </a:xfrm>
                     <a:prstGeom prst="rect">
                       <a:avLst/>
                     </a:prstGeom>
-                    <a:ln/>
                   </pic:spPr>
                 </pic:pic>
               </a:graphicData>
@@ -1105,7 +1132,25 @@
           <w:szCs w:val="24"/>
         </w:rPr>
         <w:tab/>
-        <w:t>Since Evan has the most experience in Python, his primary job will be to do initial work developing the MapReduce workflows.  He will work with Sowmya to develop the interface for the tools as well as create the visualizations for the final report and presentation.</w:t>
+        <w:t xml:space="preserve">Since Evan has the most experience in Python, his primary job will be to do initial work developing the MapReduce workflows. </w:t>
+      </w:r>
+      <w:bookmarkStart w:id="0" w:name="_GoBack"/>
+      <w:bookmarkEnd w:id="0"/>
+      <w:r>
+        <w:rPr>
+          <w:rFonts w:ascii="Times New Roman" w:hAnsi="Times New Roman" w:cs="Times New Roman"/>
+          <w:sz w:val="24"/>
+          <w:szCs w:val="24"/>
+        </w:rPr>
+        <w:t>Sowmya will be experimenting on the data distribution on HDFS clusters. Evan</w:t>
+      </w:r>
+      <w:r>
+        <w:rPr>
+          <w:rFonts w:ascii="Times New Roman" w:hAnsi="Times New Roman" w:cs="Times New Roman"/>
+          <w:sz w:val="24"/>
+          <w:szCs w:val="24"/>
+        </w:rPr>
+        <w:t xml:space="preserve"> will work with Sowmya to develop the interface for the tools as well as create the visualizations for the final report and presentation.</w:t>
       </w:r>
     </w:p>
     <w:p>

</xml_diff>